<commit_message>
update SCRUM 2807 Lena
</commit_message>
<xml_diff>
--- a/SCRUM/Projektplan _scrum.docx
+++ b/SCRUM/Projektplan _scrum.docx
@@ -1419,6 +1419,14 @@
       <w:r>
         <w:t>hinzugefügt</w:t>
       </w:r>
+      <w:r>
+        <w:t>. Aber fürs End Tool</w:t>
+      </w:r>
+      <w:bookmarkStart w:id="0" w:name="_GoBack"/>
+      <w:bookmarkEnd w:id="0"/>
+      <w:r>
+        <w:t xml:space="preserve"> darauf verzichtet</w:t>
+      </w:r>
     </w:p>
     <w:p>
       <w:pPr>
@@ -1481,6 +1489,17 @@
         </w:rPr>
         <w:t>Warum synthetische Daten?</w:t>
       </w:r>
+      <w:r>
+        <w:rPr>
+          <w:rFonts w:ascii="Times New Roman" w:eastAsia="Times New Roman" w:hAnsi="Times New Roman" w:cs="Times New Roman"/>
+          <w:b/>
+          <w:bCs/>
+          <w:sz w:val="24"/>
+          <w:szCs w:val="24"/>
+          <w:lang w:eastAsia="de-DE"/>
+        </w:rPr>
+        <w:t xml:space="preserve"> </w:t>
+      </w:r>
     </w:p>
     <w:p>
       <w:pPr>
@@ -1728,15 +1747,6 @@
       </w:pPr>
       <w:r>
         <w:rPr>
-          <w:rFonts w:ascii="Segoe UI Symbol" w:eastAsia="Times New Roman" w:hAnsi="Segoe UI Symbol" w:cs="Segoe UI Symbol"/>
-          <w:sz w:val="24"/>
-          <w:szCs w:val="24"/>
-          <w:lang w:eastAsia="de-DE"/>
-        </w:rPr>
-        <w:t>📌</w:t>
-      </w:r>
-      <w:r>
-        <w:rPr>
           <w:rFonts w:ascii="Times New Roman" w:eastAsia="Times New Roman" w:hAnsi="Times New Roman" w:cs="Times New Roman"/>
           <w:sz w:val="24"/>
           <w:szCs w:val="24"/>
@@ -2182,15 +2192,6 @@
       </w:pPr>
       <w:r>
         <w:rPr>
-          <w:rFonts w:ascii="Segoe UI Symbol" w:eastAsia="Times New Roman" w:hAnsi="Segoe UI Symbol" w:cs="Segoe UI Symbol"/>
-          <w:sz w:val="24"/>
-          <w:szCs w:val="24"/>
-          <w:lang w:eastAsia="de-DE"/>
-        </w:rPr>
-        <w:t>📌</w:t>
-      </w:r>
-      <w:r>
-        <w:rPr>
           <w:rFonts w:ascii="Times New Roman" w:eastAsia="Times New Roman" w:hAnsi="Times New Roman" w:cs="Times New Roman"/>
           <w:sz w:val="24"/>
           <w:szCs w:val="24"/>
@@ -2311,9 +2312,9 @@
           <w:szCs w:val="27"/>
           <w:lang w:eastAsia="de-DE"/>
         </w:rPr>
+        <w:lastRenderedPageBreak/>
         <w:tab/>
       </w:r>
-      <w:bookmarkStart w:id="0" w:name="_GoBack"/>
       <w:r>
         <w:rPr>
           <w:rFonts w:ascii="Times New Roman" w:eastAsia="Times New Roman" w:hAnsi="Times New Roman" w:cs="Times New Roman"/>
@@ -2324,7 +2325,6 @@
         </w:rPr>
         <w:t>Meetings täglich um 9:00</w:t>
       </w:r>
-      <w:bookmarkEnd w:id="0"/>
     </w:p>
     <w:p>
       <w:pPr>
@@ -2347,7 +2347,6 @@
           <w:szCs w:val="24"/>
           <w:lang w:eastAsia="de-DE"/>
         </w:rPr>
-        <w:lastRenderedPageBreak/>
         <w:t>Dokumentation schreiben (README, Installationsanleitung, Architektur)</w:t>
       </w:r>
     </w:p>
@@ -2426,15 +2425,6 @@
       </w:pPr>
       <w:r>
         <w:rPr>
-          <w:rFonts w:ascii="Segoe UI Symbol" w:eastAsia="Times New Roman" w:hAnsi="Segoe UI Symbol" w:cs="Segoe UI Symbol"/>
-          <w:sz w:val="24"/>
-          <w:szCs w:val="24"/>
-          <w:lang w:eastAsia="de-DE"/>
-        </w:rPr>
-        <w:t>📌</w:t>
-      </w:r>
-      <w:r>
-        <w:rPr>
           <w:rFonts w:ascii="Times New Roman" w:eastAsia="Times New Roman" w:hAnsi="Times New Roman" w:cs="Times New Roman"/>
           <w:sz w:val="24"/>
           <w:szCs w:val="24"/>
@@ -2546,6 +2536,40 @@
           <w:lang w:eastAsia="de-DE"/>
         </w:rPr>
         <w:t>28.07-01.08(Präsentationtag)</w:t>
+      </w:r>
+    </w:p>
+    <w:p>
+      <w:pPr>
+        <w:spacing w:before="100" w:beforeAutospacing="1" w:after="100" w:afterAutospacing="1" w:line="240" w:lineRule="auto"/>
+        <w:outlineLvl w:val="2"/>
+        <w:rPr>
+          <w:rFonts w:ascii="Times New Roman" w:eastAsia="Times New Roman" w:hAnsi="Times New Roman" w:cs="Times New Roman"/>
+          <w:bCs/>
+          <w:sz w:val="27"/>
+          <w:szCs w:val="27"/>
+          <w:lang w:eastAsia="de-DE"/>
+        </w:rPr>
+      </w:pPr>
+      <w:r>
+        <w:rPr>
+          <w:rFonts w:ascii="Times New Roman" w:eastAsia="Times New Roman" w:hAnsi="Times New Roman" w:cs="Times New Roman"/>
+          <w:b/>
+          <w:bCs/>
+          <w:sz w:val="27"/>
+          <w:szCs w:val="27"/>
+          <w:lang w:eastAsia="de-DE"/>
+        </w:rPr>
+        <w:tab/>
+      </w:r>
+      <w:r>
+        <w:rPr>
+          <w:rFonts w:ascii="Times New Roman" w:eastAsia="Times New Roman" w:hAnsi="Times New Roman" w:cs="Times New Roman"/>
+          <w:bCs/>
+          <w:sz w:val="27"/>
+          <w:szCs w:val="27"/>
+          <w:lang w:eastAsia="de-DE"/>
+        </w:rPr>
+        <w:t>Meetings täglich um 9:00</w:t>
       </w:r>
     </w:p>
     <w:p>
@@ -2569,7 +2593,25 @@
           <w:szCs w:val="24"/>
           <w:lang w:eastAsia="de-DE"/>
         </w:rPr>
-        <w:t xml:space="preserve">Präsentation oder Demo bauen (z. B. in PowerPoint oder direkt im </w:t>
+        <w:t xml:space="preserve">Präsentation oder Demo </w:t>
+      </w:r>
+      <w:r>
+        <w:rPr>
+          <w:rFonts w:ascii="Times New Roman" w:eastAsia="Times New Roman" w:hAnsi="Times New Roman" w:cs="Times New Roman"/>
+          <w:sz w:val="24"/>
+          <w:szCs w:val="24"/>
+          <w:lang w:eastAsia="de-DE"/>
+        </w:rPr>
+        <w:t>bauen (</w:t>
+      </w:r>
+      <w:r>
+        <w:rPr>
+          <w:rFonts w:ascii="Times New Roman" w:eastAsia="Times New Roman" w:hAnsi="Times New Roman" w:cs="Times New Roman"/>
+          <w:sz w:val="24"/>
+          <w:szCs w:val="24"/>
+          <w:lang w:eastAsia="de-DE"/>
+        </w:rPr>
+        <w:t xml:space="preserve">direkt im </w:t>
       </w:r>
       <w:proofErr w:type="spellStart"/>
       <w:r>
@@ -2674,15 +2716,6 @@
           <w:lang w:eastAsia="de-DE"/>
         </w:rPr>
       </w:pPr>
-      <w:r>
-        <w:rPr>
-          <w:rFonts w:ascii="Segoe UI Symbol" w:eastAsia="Times New Roman" w:hAnsi="Segoe UI Symbol" w:cs="Segoe UI Symbol"/>
-          <w:sz w:val="24"/>
-          <w:szCs w:val="24"/>
-          <w:lang w:eastAsia="de-DE"/>
-        </w:rPr>
-        <w:t>📌</w:t>
-      </w:r>
       <w:r>
         <w:rPr>
           <w:rFonts w:ascii="Times New Roman" w:eastAsia="Times New Roman" w:hAnsi="Times New Roman" w:cs="Times New Roman"/>

</xml_diff>